<commit_message>
Update Discriminarea la angajare.docx
</commit_message>
<xml_diff>
--- a/Discriminarea la angajare.docx
+++ b/Discriminarea la angajare.docx
@@ -52,14 +52,6 @@
           <w:szCs w:val="72"/>
         </w:rPr>
       </w:pPr>
-      <w:r>
-        <w:rPr>
-          <w:rFonts w:ascii="Palatino Linotype" w:hAnsi="Palatino Linotype" w:cs="Times New Roman"/>
-          <w:sz w:val="72"/>
-          <w:szCs w:val="72"/>
-        </w:rPr>
-        <w:t>a</w:t>
-      </w:r>
     </w:p>
     <w:p>
       <w:pPr>

</xml_diff>